<commit_message>
Updated Weekly & Monthly
</commit_message>
<xml_diff>
--- a/Assignments/Semester2/T10-Weekly_Activity_Report.docx
+++ b/Assignments/Semester2/T10-Weekly_Activity_Report.docx
@@ -1,12 +1,17 @@
 
 <file path=word/document.xml><?xml version="1.0" encoding="utf-8"?>
-<w:document xmlns:wpc="http://schemas.microsoft.com/office/word/2010/wordprocessingCanvas" xmlns:cx="http://schemas.microsoft.com/office/drawing/2014/chartex" xmlns:cx1="http://schemas.microsoft.com/office/drawing/2015/9/8/chartex" xmlns:cx2="http://schemas.microsoft.com/office/drawing/2015/10/21/chartex" xmlns:cx3="http://schemas.microsoft.com/office/drawing/2016/5/9/chartex" xmlns:cx4="http://schemas.microsoft.com/office/drawing/2016/5/10/chartex" xmlns:cx5="http://schemas.microsoft.com/office/drawing/2016/5/11/chartex" xmlns:cx6="http://schemas.microsoft.com/office/drawing/2016/5/12/chartex" xmlns:cx7="http://schemas.microsoft.com/office/drawing/2016/5/13/chartex" xmlns:cx8="http://schemas.microsoft.com/office/drawing/2016/5/14/chartex" xmlns:mc="http://schemas.openxmlformats.org/markup-compatibility/2006" xmlns:aink="http://schemas.microsoft.com/office/drawing/2016/ink" xmlns:am3d="http://schemas.microsoft.com/office/drawing/2017/model3d" xmlns:o="urn:schemas-microsoft-com:office:office" xmlns:r="http://schemas.openxmlformats.org/officeDocument/2006/relationships" xmlns:m="http://schemas.openxmlformats.org/officeDocument/2006/math" xmlns:v="urn:schemas-microsoft-com:vml" xmlns:wp14="http://schemas.microsoft.com/office/word/2010/wordprocessingDrawing" xmlns:wp="http://schemas.openxmlformats.org/drawingml/2006/wordprocessingDrawing" xmlns:w10="urn:schemas-microsoft-com:office:word" xmlns:w="http://schemas.openxmlformats.org/wordprocessingml/2006/main" xmlns:w14="http://schemas.microsoft.com/office/word/2010/wordml" xmlns:w15="http://schemas.microsoft.com/office/word/2012/wordml" xmlns:w16cid="http://schemas.microsoft.com/office/word/2016/wordml/cid" xmlns:w16se="http://schemas.microsoft.com/office/word/2015/wordml/symex" xmlns:wpg="http://schemas.microsoft.com/office/word/2010/wordprocessingGroup" xmlns:wpi="http://schemas.microsoft.com/office/word/2010/wordprocessingInk" xmlns:wne="http://schemas.microsoft.com/office/word/2006/wordml" xmlns:wps="http://schemas.microsoft.com/office/word/2010/wordprocessingShape" mc:Ignorable="w14 w15 w16se w16cid wp14">
+<w:document xmlns:wpc="http://schemas.microsoft.com/office/word/2010/wordprocessingCanvas" xmlns:cx="http://schemas.microsoft.com/office/drawing/2014/chartex" xmlns:cx1="http://schemas.microsoft.com/office/drawing/2015/9/8/chartex" xmlns:cx2="http://schemas.microsoft.com/office/drawing/2015/10/21/chartex" xmlns:cx3="http://schemas.microsoft.com/office/drawing/2016/5/9/chartex" xmlns:cx4="http://schemas.microsoft.com/office/drawing/2016/5/10/chartex" xmlns:cx5="http://schemas.microsoft.com/office/drawing/2016/5/11/chartex" xmlns:cx6="http://schemas.microsoft.com/office/drawing/2016/5/12/chartex" xmlns:cx7="http://schemas.microsoft.com/office/drawing/2016/5/13/chartex" xmlns:cx8="http://schemas.microsoft.com/office/drawing/2016/5/14/chartex" xmlns:mc="http://schemas.openxmlformats.org/markup-compatibility/2006" xmlns:aink="http://schemas.microsoft.com/office/drawing/2016/ink" xmlns:am3d="http://schemas.microsoft.com/office/drawing/2017/model3d" xmlns:o="urn:schemas-microsoft-com:office:office" xmlns:r="http://schemas.openxmlformats.org/officeDocument/2006/relationships" xmlns:m="http://schemas.openxmlformats.org/officeDocument/2006/math" xmlns:v="urn:schemas-microsoft-com:vml" xmlns:wp14="http://schemas.microsoft.com/office/word/2010/wordprocessingDrawing" xmlns:wp="http://schemas.openxmlformats.org/drawingml/2006/wordprocessingDrawing" xmlns:w10="urn:schemas-microsoft-com:office:word" xmlns:w="http://schemas.openxmlformats.org/wordprocessingml/2006/main" xmlns:w14="http://schemas.microsoft.com/office/word/2010/wordml" xmlns:w15="http://schemas.microsoft.com/office/word/2012/wordml" xmlns:w16cex="http://schemas.microsoft.com/office/word/2018/wordml/cex" xmlns:w16cid="http://schemas.microsoft.com/office/word/2016/wordml/cid" xmlns:w16="http://schemas.microsoft.com/office/word/2018/wordml" xmlns:w16se="http://schemas.microsoft.com/office/word/2015/wordml/symex" xmlns:wpg="http://schemas.microsoft.com/office/word/2010/wordprocessingGroup" xmlns:wpi="http://schemas.microsoft.com/office/word/2010/wordprocessingInk" xmlns:wne="http://schemas.microsoft.com/office/word/2006/wordml" xmlns:wps="http://schemas.microsoft.com/office/word/2010/wordprocessingShape" mc:Ignorable="w14 w15 w16se w16cid w16 w16cex wp14">
   <w:body>
     <w:p>
       <w:pPr>
         <w:spacing w:line="240" w:lineRule="auto"/>
         <w:ind w:hanging="446"/>
         <w:jc w:val="center"/>
+        <w:rPr>
+          <w:rFonts w:ascii="Times New Roman" w:hAnsi="Times New Roman" w:cs="Times New Roman"/>
+          <w:sz w:val="24"/>
+          <w:szCs w:val="24"/>
+        </w:rPr>
       </w:pPr>
       <w:r>
         <w:rPr>
@@ -66,7 +71,10 @@
       </w:r>
       <w:r>
         <w:rPr>
+          <w:rFonts w:ascii="Times New Roman" w:hAnsi="Times New Roman" w:cs="Times New Roman"/>
           <w:noProof/>
+          <w:sz w:val="24"/>
+          <w:szCs w:val="24"/>
         </w:rPr>
         <w:drawing>
           <wp:inline distT="0" distB="0" distL="0" distR="0" wp14:anchorId="1A33966F" wp14:editId="481EEE06">
@@ -166,6 +174,11 @@
       <w:pPr>
         <w:spacing w:line="240" w:lineRule="auto"/>
         <w:ind w:hanging="446"/>
+        <w:rPr>
+          <w:rFonts w:ascii="Times New Roman" w:hAnsi="Times New Roman" w:cs="Times New Roman"/>
+          <w:sz w:val="24"/>
+          <w:szCs w:val="24"/>
+        </w:rPr>
       </w:pPr>
       <w:r>
         <w:rPr>
@@ -197,7 +210,6 @@
     <w:p>
       <w:pPr>
         <w:spacing w:line="240" w:lineRule="auto"/>
-        <w:ind w:hanging="446"/>
         <w:rPr>
           <w:rFonts w:ascii="Times New Roman" w:eastAsia="Times New Roman" w:hAnsi="Times New Roman" w:cs="Times New Roman"/>
           <w:sz w:val="24"/>
@@ -288,28 +300,13 @@
           <w:szCs w:val="24"/>
         </w:rPr>
       </w:pPr>
-    </w:p>
-    <w:p>
-      <w:pPr>
-        <w:spacing w:line="240" w:lineRule="auto"/>
-        <w:ind w:hanging="446"/>
-        <w:rPr>
-          <w:rFonts w:ascii="Times New Roman" w:eastAsia="Times New Roman" w:hAnsi="Times New Roman" w:cs="Times New Roman"/>
-          <w:b/>
-          <w:bCs/>
-          <w:sz w:val="24"/>
-          <w:szCs w:val="24"/>
-        </w:rPr>
-      </w:pPr>
-      <w:r>
-        <w:rPr>
-          <w:rFonts w:ascii="Times New Roman" w:eastAsia="Times New Roman" w:hAnsi="Times New Roman" w:cs="Times New Roman"/>
-          <w:b/>
-          <w:bCs/>
-          <w:sz w:val="24"/>
-          <w:szCs w:val="24"/>
-        </w:rPr>
-        <w:t>Open Action Items</w:t>
+      <w:r>
+        <w:rPr>
+          <w:rFonts w:ascii="Times New Roman" w:eastAsia="Times New Roman" w:hAnsi="Times New Roman" w:cs="Times New Roman"/>
+          <w:sz w:val="24"/>
+          <w:szCs w:val="24"/>
+        </w:rPr>
+        <w:t>Rm -rf ’d the demo VM a few hours before the demo to SME</w:t>
       </w:r>
     </w:p>
     <w:p>
@@ -320,32 +317,19 @@
           <w:numId w:val="2"/>
         </w:numPr>
         <w:spacing w:line="240" w:lineRule="auto"/>
-      </w:pPr>
-      <w:r>
-        <w:t>Loader development (details)</w:t>
-      </w:r>
-    </w:p>
-    <w:p>
-      <w:pPr>
-        <w:spacing w:line="240" w:lineRule="auto"/>
-        <w:ind w:hanging="446"/>
-        <w:rPr>
-          <w:rFonts w:ascii="Times New Roman" w:eastAsia="Times New Roman" w:hAnsi="Times New Roman" w:cs="Times New Roman"/>
-          <w:b/>
-          <w:bCs/>
-          <w:sz w:val="24"/>
-          <w:szCs w:val="24"/>
-        </w:rPr>
-      </w:pPr>
-      <w:r>
-        <w:rPr>
-          <w:rFonts w:ascii="Times New Roman" w:eastAsia="Times New Roman" w:hAnsi="Times New Roman" w:cs="Times New Roman"/>
-          <w:b/>
-          <w:bCs/>
-          <w:sz w:val="24"/>
-          <w:szCs w:val="24"/>
-        </w:rPr>
-        <w:t>Plans for Next Week</w:t>
+        <w:rPr>
+          <w:rFonts w:ascii="Times New Roman" w:eastAsia="Times New Roman" w:hAnsi="Times New Roman" w:cs="Times New Roman"/>
+          <w:sz w:val="24"/>
+          <w:szCs w:val="24"/>
+        </w:rPr>
+      </w:pPr>
+      <w:r>
+        <w:rPr>
+          <w:rFonts w:ascii="Times New Roman" w:eastAsia="Times New Roman" w:hAnsi="Times New Roman" w:cs="Times New Roman"/>
+          <w:sz w:val="24"/>
+          <w:szCs w:val="24"/>
+        </w:rPr>
+        <w:t>Had to completely rewrite config file parser code</w:t>
       </w:r>
     </w:p>
     <w:p>
@@ -362,6 +346,201 @@
           <w:szCs w:val="24"/>
         </w:rPr>
       </w:pPr>
+      <w:r>
+        <w:rPr>
+          <w:rFonts w:ascii="Times New Roman" w:eastAsia="Times New Roman" w:hAnsi="Times New Roman" w:cs="Times New Roman"/>
+          <w:sz w:val="24"/>
+          <w:szCs w:val="24"/>
+        </w:rPr>
+        <w:t>Non-standard shared password / trouble logging in</w:t>
+      </w:r>
+    </w:p>
+    <w:p>
+      <w:pPr>
+        <w:spacing w:line="240" w:lineRule="auto"/>
+        <w:ind w:hanging="446"/>
+        <w:rPr>
+          <w:rFonts w:ascii="Times New Roman" w:eastAsia="Times New Roman" w:hAnsi="Times New Roman" w:cs="Times New Roman"/>
+          <w:b/>
+          <w:bCs/>
+          <w:sz w:val="24"/>
+          <w:szCs w:val="24"/>
+        </w:rPr>
+      </w:pPr>
+      <w:r>
+        <w:rPr>
+          <w:rFonts w:ascii="Times New Roman" w:eastAsia="Times New Roman" w:hAnsi="Times New Roman" w:cs="Times New Roman"/>
+          <w:b/>
+          <w:bCs/>
+          <w:sz w:val="24"/>
+          <w:szCs w:val="24"/>
+        </w:rPr>
+        <w:t>Open Action Items</w:t>
+      </w:r>
+    </w:p>
+    <w:p>
+      <w:pPr>
+        <w:pStyle w:val="ListParagraph"/>
+        <w:numPr>
+          <w:ilvl w:val="0"/>
+          <w:numId w:val="2"/>
+        </w:numPr>
+        <w:spacing w:line="240" w:lineRule="auto"/>
+        <w:rPr>
+          <w:rFonts w:ascii="Times New Roman" w:hAnsi="Times New Roman" w:cs="Times New Roman"/>
+          <w:sz w:val="24"/>
+          <w:szCs w:val="24"/>
+        </w:rPr>
+      </w:pPr>
+      <w:r>
+        <w:rPr>
+          <w:rFonts w:ascii="Times New Roman" w:hAnsi="Times New Roman" w:cs="Times New Roman"/>
+          <w:sz w:val="24"/>
+          <w:szCs w:val="24"/>
+        </w:rPr>
+        <w:t>Loader</w:t>
+      </w:r>
+      <w:r>
+        <w:rPr>
+          <w:rFonts w:ascii="Times New Roman" w:hAnsi="Times New Roman" w:cs="Times New Roman"/>
+          <w:sz w:val="24"/>
+          <w:szCs w:val="24"/>
+        </w:rPr>
+        <w:t xml:space="preserve"> Networking Rework</w:t>
+      </w:r>
+    </w:p>
+    <w:p>
+      <w:pPr>
+        <w:pStyle w:val="ListParagraph"/>
+        <w:numPr>
+          <w:ilvl w:val="0"/>
+          <w:numId w:val="2"/>
+        </w:numPr>
+        <w:spacing w:line="240" w:lineRule="auto"/>
+        <w:rPr>
+          <w:rFonts w:ascii="Times New Roman" w:hAnsi="Times New Roman" w:cs="Times New Roman"/>
+          <w:sz w:val="24"/>
+          <w:szCs w:val="24"/>
+        </w:rPr>
+      </w:pPr>
+      <w:r>
+        <w:rPr>
+          <w:rFonts w:ascii="Times New Roman" w:hAnsi="Times New Roman" w:cs="Times New Roman"/>
+          <w:sz w:val="24"/>
+          <w:szCs w:val="24"/>
+        </w:rPr>
+        <w:t>Loader file-to-ram code</w:t>
+      </w:r>
+    </w:p>
+    <w:p>
+      <w:pPr>
+        <w:pStyle w:val="ListParagraph"/>
+        <w:numPr>
+          <w:ilvl w:val="0"/>
+          <w:numId w:val="2"/>
+        </w:numPr>
+        <w:spacing w:line="240" w:lineRule="auto"/>
+        <w:rPr>
+          <w:rFonts w:ascii="Times New Roman" w:hAnsi="Times New Roman" w:cs="Times New Roman"/>
+          <w:sz w:val="24"/>
+          <w:szCs w:val="24"/>
+        </w:rPr>
+      </w:pPr>
+      <w:r>
+        <w:rPr>
+          <w:rFonts w:ascii="Times New Roman" w:hAnsi="Times New Roman" w:cs="Times New Roman"/>
+          <w:sz w:val="24"/>
+          <w:szCs w:val="24"/>
+        </w:rPr>
+        <w:t>Poster &amp; Presentations</w:t>
+      </w:r>
+    </w:p>
+    <w:p>
+      <w:pPr>
+        <w:spacing w:line="240" w:lineRule="auto"/>
+        <w:ind w:hanging="446"/>
+        <w:rPr>
+          <w:rFonts w:ascii="Times New Roman" w:eastAsia="Times New Roman" w:hAnsi="Times New Roman" w:cs="Times New Roman"/>
+          <w:b/>
+          <w:bCs/>
+          <w:sz w:val="24"/>
+          <w:szCs w:val="24"/>
+        </w:rPr>
+      </w:pPr>
+      <w:r>
+        <w:rPr>
+          <w:rFonts w:ascii="Times New Roman" w:eastAsia="Times New Roman" w:hAnsi="Times New Roman" w:cs="Times New Roman"/>
+          <w:b/>
+          <w:bCs/>
+          <w:sz w:val="24"/>
+          <w:szCs w:val="24"/>
+        </w:rPr>
+        <w:t>Plans for Next Week</w:t>
+      </w:r>
+    </w:p>
+    <w:p>
+      <w:pPr>
+        <w:pStyle w:val="ListParagraph"/>
+        <w:numPr>
+          <w:ilvl w:val="0"/>
+          <w:numId w:val="2"/>
+        </w:numPr>
+        <w:spacing w:line="240" w:lineRule="auto"/>
+        <w:rPr>
+          <w:rFonts w:ascii="Times New Roman" w:eastAsia="Times New Roman" w:hAnsi="Times New Roman" w:cs="Times New Roman"/>
+          <w:sz w:val="24"/>
+          <w:szCs w:val="24"/>
+        </w:rPr>
+      </w:pPr>
+      <w:r>
+        <w:rPr>
+          <w:rFonts w:ascii="Times New Roman" w:eastAsia="Times New Roman" w:hAnsi="Times New Roman" w:cs="Times New Roman"/>
+          <w:sz w:val="24"/>
+          <w:szCs w:val="24"/>
+        </w:rPr>
+        <w:t>Team meeting to split up remainder of assignments</w:t>
+      </w:r>
+    </w:p>
+    <w:p>
+      <w:pPr>
+        <w:pStyle w:val="ListParagraph"/>
+        <w:numPr>
+          <w:ilvl w:val="0"/>
+          <w:numId w:val="2"/>
+        </w:numPr>
+        <w:spacing w:line="240" w:lineRule="auto"/>
+        <w:rPr>
+          <w:rFonts w:ascii="Times New Roman" w:eastAsia="Times New Roman" w:hAnsi="Times New Roman" w:cs="Times New Roman"/>
+          <w:sz w:val="24"/>
+          <w:szCs w:val="24"/>
+        </w:rPr>
+      </w:pPr>
+      <w:r>
+        <w:rPr>
+          <w:rFonts w:ascii="Times New Roman" w:eastAsia="Times New Roman" w:hAnsi="Times New Roman" w:cs="Times New Roman"/>
+          <w:sz w:val="24"/>
+          <w:szCs w:val="24"/>
+        </w:rPr>
+        <w:t xml:space="preserve">Multiple code sprints to finish loader </w:t>
+      </w:r>
+      <w:r>
+        <w:rPr>
+          <w:rFonts w:ascii="Times New Roman" w:eastAsia="Times New Roman" w:hAnsi="Times New Roman" w:cs="Times New Roman"/>
+          <w:sz w:val="24"/>
+          <w:szCs w:val="24"/>
+        </w:rPr>
+        <w:t xml:space="preserve">code </w:t>
+      </w:r>
+      <w:r>
+        <w:rPr>
+          <w:rFonts w:ascii="Times New Roman" w:eastAsia="Times New Roman" w:hAnsi="Times New Roman" w:cs="Times New Roman"/>
+          <w:sz w:val="24"/>
+          <w:szCs w:val="24"/>
+        </w:rPr>
+        <w:t>throughout the week</w:t>
+      </w:r>
+      <w:bookmarkStart w:id="0" w:name="_GoBack"/>
+      <w:bookmarkEnd w:id="0"/>
     </w:p>
     <w:p>
       <w:pPr>
@@ -393,9 +572,9 @@
         <w:tblLook w:val="04A0" w:firstRow="1" w:lastRow="0" w:firstColumn="1" w:lastColumn="0" w:noHBand="0" w:noVBand="1"/>
       </w:tblPr>
       <w:tblGrid>
-        <w:gridCol w:w="1857"/>
-        <w:gridCol w:w="844"/>
-        <w:gridCol w:w="6649"/>
+        <w:gridCol w:w="1855"/>
+        <w:gridCol w:w="857"/>
+        <w:gridCol w:w="6638"/>
       </w:tblGrid>
       <w:tr>
         <w:trPr>
@@ -449,10 +628,12 @@
             </w:pPr>
             <w:r>
               <w:rPr>
-                <w:rFonts w:cs="Calibri"/>
+                <w:rFonts w:ascii="Times New Roman" w:hAnsi="Times New Roman" w:cs="Times New Roman"/>
                 <w:b/>
                 <w:bCs/>
                 <w:color w:val="000000"/>
+                <w:sz w:val="24"/>
+                <w:szCs w:val="24"/>
               </w:rPr>
               <w:t>Hours</w:t>
             </w:r>
@@ -526,7 +707,20 @@
           <w:p>
             <w:pPr>
               <w:jc w:val="center"/>
+              <w:rPr>
+                <w:rFonts w:ascii="Times New Roman" w:hAnsi="Times New Roman" w:cs="Times New Roman"/>
+                <w:sz w:val="24"/>
+                <w:szCs w:val="24"/>
+              </w:rPr>
             </w:pPr>
+            <w:r>
+              <w:rPr>
+                <w:rFonts w:ascii="Times New Roman" w:hAnsi="Times New Roman" w:cs="Times New Roman"/>
+                <w:sz w:val="24"/>
+                <w:szCs w:val="24"/>
+              </w:rPr>
+              <w:t>17</w:t>
+            </w:r>
           </w:p>
         </w:tc>
         <w:tc>
@@ -544,6 +738,14 @@
                 <w:szCs w:val="24"/>
               </w:rPr>
             </w:pPr>
+            <w:r>
+              <w:rPr>
+                <w:rFonts w:ascii="Times New Roman" w:eastAsia="Times New Roman" w:hAnsi="Times New Roman" w:cs="Times New Roman"/>
+                <w:sz w:val="24"/>
+                <w:szCs w:val="24"/>
+              </w:rPr>
+              <w:t>Debugging and created templates for presentation and poster.</w:t>
+            </w:r>
           </w:p>
         </w:tc>
       </w:tr>
@@ -599,8 +801,6 @@
               </w:rPr>
               <w:t>15</w:t>
             </w:r>
-            <w:bookmarkStart w:id="0" w:name="_GoBack"/>
-            <w:bookmarkEnd w:id="0"/>
           </w:p>
         </w:tc>
         <w:tc>
@@ -683,6 +883,14 @@
                 <w:szCs w:val="24"/>
               </w:rPr>
             </w:pPr>
+            <w:r>
+              <w:rPr>
+                <w:rFonts w:ascii="Times New Roman" w:eastAsia="Times New Roman" w:hAnsi="Times New Roman" w:cs="Times New Roman"/>
+                <w:sz w:val="24"/>
+                <w:szCs w:val="24"/>
+              </w:rPr>
+              <w:t>14</w:t>
+            </w:r>
           </w:p>
         </w:tc>
         <w:tc>
@@ -700,6 +908,14 @@
                 <w:szCs w:val="24"/>
               </w:rPr>
             </w:pPr>
+            <w:r>
+              <w:rPr>
+                <w:rFonts w:ascii="Times New Roman" w:eastAsia="Times New Roman" w:hAnsi="Times New Roman" w:cs="Times New Roman"/>
+                <w:sz w:val="24"/>
+                <w:szCs w:val="24"/>
+              </w:rPr>
+              <w:t>Developing SSH Port Forwarding, Debugging, Windows environment setup</w:t>
+            </w:r>
           </w:p>
         </w:tc>
       </w:tr>
@@ -747,6 +963,14 @@
                 <w:szCs w:val="24"/>
               </w:rPr>
             </w:pPr>
+            <w:r>
+              <w:rPr>
+                <w:rFonts w:ascii="Times New Roman" w:eastAsia="Times New Roman" w:hAnsi="Times New Roman" w:cs="Times New Roman"/>
+                <w:sz w:val="24"/>
+                <w:szCs w:val="24"/>
+              </w:rPr>
+              <w:t>13</w:t>
+            </w:r>
           </w:p>
         </w:tc>
         <w:tc>
@@ -764,6 +988,14 @@
                 <w:szCs w:val="24"/>
               </w:rPr>
             </w:pPr>
+            <w:r>
+              <w:rPr>
+                <w:rFonts w:ascii="Times New Roman" w:eastAsia="Times New Roman" w:hAnsi="Times New Roman" w:cs="Times New Roman"/>
+                <w:sz w:val="24"/>
+                <w:szCs w:val="24"/>
+              </w:rPr>
+              <w:t>Build config parser, config file, major code review and refactor, additional CLI functionality</w:t>
+            </w:r>
           </w:p>
         </w:tc>
       </w:tr>
@@ -836,6 +1068,94 @@
                 <w:szCs w:val="24"/>
               </w:rPr>
             </w:pPr>
+            <w:r>
+              <w:rPr>
+                <w:rFonts w:ascii="Times New Roman" w:eastAsia="Times New Roman" w:hAnsi="Times New Roman" w:cs="Times New Roman"/>
+                <w:sz w:val="24"/>
+                <w:szCs w:val="24"/>
+              </w:rPr>
+              <w:t>W</w:t>
+            </w:r>
+            <w:r>
+              <w:rPr>
+                <w:rFonts w:ascii="Times New Roman" w:eastAsia="Times New Roman" w:hAnsi="Times New Roman" w:cs="Times New Roman"/>
+                <w:sz w:val="24"/>
+                <w:szCs w:val="24"/>
+              </w:rPr>
+              <w:t xml:space="preserve">orked on the demo, </w:t>
+            </w:r>
+            <w:proofErr w:type="spellStart"/>
+            <w:r>
+              <w:rPr>
+                <w:rFonts w:ascii="Times New Roman" w:eastAsia="Times New Roman" w:hAnsi="Times New Roman" w:cs="Times New Roman"/>
+                <w:sz w:val="24"/>
+                <w:szCs w:val="24"/>
+              </w:rPr>
+              <w:t>netcode</w:t>
+            </w:r>
+            <w:proofErr w:type="spellEnd"/>
+            <w:r>
+              <w:rPr>
+                <w:rFonts w:ascii="Times New Roman" w:eastAsia="Times New Roman" w:hAnsi="Times New Roman" w:cs="Times New Roman"/>
+                <w:sz w:val="24"/>
+                <w:szCs w:val="24"/>
+              </w:rPr>
+              <w:t xml:space="preserve">, loader </w:t>
+            </w:r>
+            <w:proofErr w:type="spellStart"/>
+            <w:r>
+              <w:rPr>
+                <w:rFonts w:ascii="Times New Roman" w:eastAsia="Times New Roman" w:hAnsi="Times New Roman" w:cs="Times New Roman"/>
+                <w:sz w:val="24"/>
+                <w:szCs w:val="24"/>
+              </w:rPr>
+              <w:t>ssh</w:t>
+            </w:r>
+            <w:proofErr w:type="spellEnd"/>
+            <w:r>
+              <w:rPr>
+                <w:rFonts w:ascii="Times New Roman" w:eastAsia="Times New Roman" w:hAnsi="Times New Roman" w:cs="Times New Roman"/>
+                <w:sz w:val="24"/>
+                <w:szCs w:val="24"/>
+              </w:rPr>
+              <w:t xml:space="preserve"> server, </w:t>
+            </w:r>
+            <w:proofErr w:type="spellStart"/>
+            <w:r>
+              <w:rPr>
+                <w:rFonts w:ascii="Times New Roman" w:eastAsia="Times New Roman" w:hAnsi="Times New Roman" w:cs="Times New Roman"/>
+                <w:sz w:val="24"/>
+                <w:szCs w:val="24"/>
+              </w:rPr>
+              <w:t>hearbeat</w:t>
+            </w:r>
+            <w:proofErr w:type="spellEnd"/>
+            <w:r>
+              <w:rPr>
+                <w:rFonts w:ascii="Times New Roman" w:eastAsia="Times New Roman" w:hAnsi="Times New Roman" w:cs="Times New Roman"/>
+                <w:sz w:val="24"/>
+                <w:szCs w:val="24"/>
+              </w:rPr>
+              <w:t xml:space="preserve"> code, </w:t>
+            </w:r>
+            <w:proofErr w:type="spellStart"/>
+            <w:r>
+              <w:rPr>
+                <w:rFonts w:ascii="Times New Roman" w:eastAsia="Times New Roman" w:hAnsi="Times New Roman" w:cs="Times New Roman"/>
+                <w:sz w:val="24"/>
+                <w:szCs w:val="24"/>
+              </w:rPr>
+              <w:t>keystore</w:t>
+            </w:r>
+            <w:proofErr w:type="spellEnd"/>
+            <w:r>
+              <w:rPr>
+                <w:rFonts w:ascii="Times New Roman" w:eastAsia="Times New Roman" w:hAnsi="Times New Roman" w:cs="Times New Roman"/>
+                <w:sz w:val="24"/>
+                <w:szCs w:val="24"/>
+              </w:rPr>
+              <w:t>, ...</w:t>
+            </w:r>
           </w:p>
         </w:tc>
       </w:tr>
@@ -843,16 +1163,36 @@
     <w:p>
       <w:pPr>
         <w:spacing w:after="0" w:line="240" w:lineRule="auto"/>
+        <w:rPr>
+          <w:rFonts w:ascii="Times New Roman" w:hAnsi="Times New Roman" w:cs="Times New Roman"/>
+          <w:sz w:val="24"/>
+          <w:szCs w:val="24"/>
+        </w:rPr>
       </w:pPr>
       <w:r>
         <w:rPr>
           <w:noProof/>
         </w:rPr>
-        <w:lastRenderedPageBreak/>
         <w:drawing>
-          <wp:inline distT="0" distB="0" distL="0" distR="0" wp14:anchorId="1AB24E57" wp14:editId="7AAFA03E">
-            <wp:extent cx="5943600" cy="4028440"/>
+          <wp:anchor distT="0" distB="0" distL="114300" distR="114300" simplePos="0" relativeHeight="251658240" behindDoc="1" locked="0" layoutInCell="1" allowOverlap="1" wp14:anchorId="27F12F0D" wp14:editId="2D32F851">
+            <wp:simplePos x="0" y="0"/>
+            <wp:positionH relativeFrom="margin">
+              <wp:align>center</wp:align>
+            </wp:positionH>
+            <wp:positionV relativeFrom="paragraph">
+              <wp:posOffset>78105</wp:posOffset>
+            </wp:positionV>
+            <wp:extent cx="5143500" cy="1486450"/>
             <wp:effectExtent l="0" t="0" r="0" b="0"/>
+            <wp:wrapTight wrapText="bothSides">
+              <wp:wrapPolygon edited="0">
+                <wp:start x="0" y="0"/>
+                <wp:lineTo x="0" y="21323"/>
+                <wp:lineTo x="21520" y="21323"/>
+                <wp:lineTo x="21520" y="0"/>
+                <wp:lineTo x="0" y="0"/>
+              </wp:wrapPolygon>
+            </wp:wrapTight>
             <wp:docPr id="2" name="Picture 2"/>
             <wp:cNvGraphicFramePr>
               <a:graphicFrameLocks xmlns:a="http://schemas.openxmlformats.org/drawingml/2006/main" noChangeAspect="1"/>
@@ -865,7 +1205,13 @@
                     <pic:cNvPicPr/>
                   </pic:nvPicPr>
                   <pic:blipFill>
-                    <a:blip r:embed="rId6"/>
+                    <a:blip r:embed="rId6" cstate="print">
+                      <a:extLst>
+                        <a:ext uri="{28A0092B-C50C-407E-A947-70E740481C1C}">
+                          <a14:useLocalDpi xmlns:a14="http://schemas.microsoft.com/office/drawing/2010/main" val="0"/>
+                        </a:ext>
+                      </a:extLst>
+                    </a:blip>
                     <a:stretch>
                       <a:fillRect/>
                     </a:stretch>
@@ -873,7 +1219,7 @@
                   <pic:spPr>
                     <a:xfrm>
                       <a:off x="0" y="0"/>
-                      <a:ext cx="5943600" cy="4028440"/>
+                      <a:ext cx="5143500" cy="1486450"/>
                     </a:xfrm>
                     <a:prstGeom prst="rect">
                       <a:avLst/>
@@ -882,7 +1228,7 @@
                 </pic:pic>
               </a:graphicData>
             </a:graphic>
-          </wp:inline>
+          </wp:anchor>
         </w:drawing>
       </w:r>
     </w:p>
@@ -898,7 +1244,7 @@
 </file>
 
 <file path=word/numbering.xml><?xml version="1.0" encoding="utf-8"?>
-<w:numbering xmlns:wpc="http://schemas.microsoft.com/office/word/2010/wordprocessingCanvas" xmlns:cx="http://schemas.microsoft.com/office/drawing/2014/chartex" xmlns:cx1="http://schemas.microsoft.com/office/drawing/2015/9/8/chartex" xmlns:cx2="http://schemas.microsoft.com/office/drawing/2015/10/21/chartex" xmlns:cx3="http://schemas.microsoft.com/office/drawing/2016/5/9/chartex" xmlns:cx4="http://schemas.microsoft.com/office/drawing/2016/5/10/chartex" xmlns:cx5="http://schemas.microsoft.com/office/drawing/2016/5/11/chartex" xmlns:cx6="http://schemas.microsoft.com/office/drawing/2016/5/12/chartex" xmlns:cx7="http://schemas.microsoft.com/office/drawing/2016/5/13/chartex" xmlns:cx8="http://schemas.microsoft.com/office/drawing/2016/5/14/chartex" xmlns:mc="http://schemas.openxmlformats.org/markup-compatibility/2006" xmlns:aink="http://schemas.microsoft.com/office/drawing/2016/ink" xmlns:am3d="http://schemas.microsoft.com/office/drawing/2017/model3d" xmlns:o="urn:schemas-microsoft-com:office:office" xmlns:r="http://schemas.openxmlformats.org/officeDocument/2006/relationships" xmlns:m="http://schemas.openxmlformats.org/officeDocument/2006/math" xmlns:v="urn:schemas-microsoft-com:vml" xmlns:wp14="http://schemas.microsoft.com/office/word/2010/wordprocessingDrawing" xmlns:wp="http://schemas.openxmlformats.org/drawingml/2006/wordprocessingDrawing" xmlns:w10="urn:schemas-microsoft-com:office:word" xmlns:w="http://schemas.openxmlformats.org/wordprocessingml/2006/main" xmlns:w14="http://schemas.microsoft.com/office/word/2010/wordml" xmlns:w15="http://schemas.microsoft.com/office/word/2012/wordml" xmlns:w16cid="http://schemas.microsoft.com/office/word/2016/wordml/cid" xmlns:w16se="http://schemas.microsoft.com/office/word/2015/wordml/symex" xmlns:wpg="http://schemas.microsoft.com/office/word/2010/wordprocessingGroup" xmlns:wpi="http://schemas.microsoft.com/office/word/2010/wordprocessingInk" xmlns:wne="http://schemas.microsoft.com/office/word/2006/wordml" xmlns:wps="http://schemas.microsoft.com/office/word/2010/wordprocessingShape" mc:Ignorable="w14 w15 w16se w16cid wp14">
+<w:numbering xmlns:wpc="http://schemas.microsoft.com/office/word/2010/wordprocessingCanvas" xmlns:cx="http://schemas.microsoft.com/office/drawing/2014/chartex" xmlns:cx1="http://schemas.microsoft.com/office/drawing/2015/9/8/chartex" xmlns:cx2="http://schemas.microsoft.com/office/drawing/2015/10/21/chartex" xmlns:cx3="http://schemas.microsoft.com/office/drawing/2016/5/9/chartex" xmlns:cx4="http://schemas.microsoft.com/office/drawing/2016/5/10/chartex" xmlns:cx5="http://schemas.microsoft.com/office/drawing/2016/5/11/chartex" xmlns:cx6="http://schemas.microsoft.com/office/drawing/2016/5/12/chartex" xmlns:cx7="http://schemas.microsoft.com/office/drawing/2016/5/13/chartex" xmlns:cx8="http://schemas.microsoft.com/office/drawing/2016/5/14/chartex" xmlns:mc="http://schemas.openxmlformats.org/markup-compatibility/2006" xmlns:aink="http://schemas.microsoft.com/office/drawing/2016/ink" xmlns:am3d="http://schemas.microsoft.com/office/drawing/2017/model3d" xmlns:o="urn:schemas-microsoft-com:office:office" xmlns:r="http://schemas.openxmlformats.org/officeDocument/2006/relationships" xmlns:m="http://schemas.openxmlformats.org/officeDocument/2006/math" xmlns:v="urn:schemas-microsoft-com:vml" xmlns:wp14="http://schemas.microsoft.com/office/word/2010/wordprocessingDrawing" xmlns:wp="http://schemas.openxmlformats.org/drawingml/2006/wordprocessingDrawing" xmlns:w10="urn:schemas-microsoft-com:office:word" xmlns:w="http://schemas.openxmlformats.org/wordprocessingml/2006/main" xmlns:w14="http://schemas.microsoft.com/office/word/2010/wordml" xmlns:w15="http://schemas.microsoft.com/office/word/2012/wordml" xmlns:w16cex="http://schemas.microsoft.com/office/word/2018/wordml/cex" xmlns:w16cid="http://schemas.microsoft.com/office/word/2016/wordml/cid" xmlns:w16="http://schemas.microsoft.com/office/word/2018/wordml" xmlns:w16se="http://schemas.microsoft.com/office/word/2015/wordml/symex" xmlns:wpg="http://schemas.microsoft.com/office/word/2010/wordprocessingGroup" xmlns:wpi="http://schemas.microsoft.com/office/word/2010/wordprocessingInk" xmlns:wne="http://schemas.microsoft.com/office/word/2006/wordml" xmlns:wps="http://schemas.microsoft.com/office/word/2010/wordprocessingShape" mc:Ignorable="w14 w15 w16se w16cid w16 w16cex wp14">
   <w:abstractNum w:abstractNumId="0" w15:restartNumberingAfterBreak="0">
     <w:nsid w:val="431A7314"/>
     <w:multiLevelType w:val="multilevel"/>
@@ -1136,7 +1482,7 @@
 </file>
 
 <file path=word/styles.xml><?xml version="1.0" encoding="utf-8"?>
-<w:styles xmlns:mc="http://schemas.openxmlformats.org/markup-compatibility/2006" xmlns:r="http://schemas.openxmlformats.org/officeDocument/2006/relationships" xmlns:w="http://schemas.openxmlformats.org/wordprocessingml/2006/main" xmlns:w14="http://schemas.microsoft.com/office/word/2010/wordml" xmlns:w15="http://schemas.microsoft.com/office/word/2012/wordml" xmlns:w16cid="http://schemas.microsoft.com/office/word/2016/wordml/cid" xmlns:w16se="http://schemas.microsoft.com/office/word/2015/wordml/symex" mc:Ignorable="w14 w15 w16se w16cid">
+<w:styles xmlns:mc="http://schemas.openxmlformats.org/markup-compatibility/2006" xmlns:r="http://schemas.openxmlformats.org/officeDocument/2006/relationships" xmlns:w="http://schemas.openxmlformats.org/wordprocessingml/2006/main" xmlns:w14="http://schemas.microsoft.com/office/word/2010/wordml" xmlns:w15="http://schemas.microsoft.com/office/word/2012/wordml" xmlns:w16cex="http://schemas.microsoft.com/office/word/2018/wordml/cex" xmlns:w16cid="http://schemas.microsoft.com/office/word/2016/wordml/cid" xmlns:w16="http://schemas.microsoft.com/office/word/2018/wordml" xmlns:w16se="http://schemas.microsoft.com/office/word/2015/wordml/symex" mc:Ignorable="w14 w15 w16se w16cid w16 w16cex">
   <w:docDefaults>
     <w:rPrDefault>
       <w:rPr>

</xml_diff>